<commit_message>
Prioritätsstufe 1 erledigt, stufe 2 weitergearbeitet
</commit_message>
<xml_diff>
--- a/Doku/Dokumentation_m318.docx
+++ b/Doku/Dokumentation_m318.docx
@@ -153,105 +153,22 @@
         </w:rPr>
         <w:t>[P1]</w:t>
       </w:r>
-    </w:p>
-    <w:p>
-      <w:pPr>
-        <w:ind w:left="708"/>
-        <w:rPr>
-          <w:sz w:val="28"/>
-          <w:szCs w:val="28"/>
-        </w:rPr>
-      </w:pPr>
-      <w:r>
-        <w:rPr>
-          <w:sz w:val="28"/>
-          <w:szCs w:val="28"/>
-        </w:rPr>
-        <w:t xml:space="preserve">Als Benutzer möchte ich Abfahrt/Ziel-ort eingeben, um </w:t>
-      </w:r>
-      <w:r>
-        <w:rPr>
-          <w:sz w:val="28"/>
-          <w:szCs w:val="28"/>
-        </w:rPr>
-        <w:t>mir eine Busverbindung auszusuchen</w:t>
-      </w:r>
-      <w:r>
-        <w:rPr>
-          <w:sz w:val="28"/>
-          <w:szCs w:val="28"/>
-        </w:rPr>
-        <w:t>.</w:t>
-      </w:r>
-    </w:p>
-    <w:p>
-      <w:pPr>
-        <w:ind w:left="708"/>
-        <w:rPr>
-          <w:sz w:val="28"/>
-          <w:szCs w:val="28"/>
-        </w:rPr>
-      </w:pPr>
-      <w:r>
-        <w:rPr>
-          <w:sz w:val="28"/>
-          <w:szCs w:val="28"/>
-        </w:rPr>
-        <w:t xml:space="preserve">AK: </w:t>
-      </w:r>
-      <w:r>
-        <w:rPr>
-          <w:sz w:val="28"/>
-          <w:szCs w:val="28"/>
-        </w:rPr>
-        <w:t>Es gibt jeweils ein Suchfeld</w:t>
-      </w:r>
-      <w:r>
-        <w:rPr>
-          <w:sz w:val="28"/>
-          <w:szCs w:val="28"/>
-        </w:rPr>
-        <w:t xml:space="preserve"> (Start/Ziel)</w:t>
-      </w:r>
-    </w:p>
-    <w:p>
-      <w:pPr>
-        <w:ind w:left="708"/>
+      <w:r>
+        <w:rPr>
+          <w:sz w:val="28"/>
+          <w:szCs w:val="28"/>
+        </w:rPr>
+        <w:t xml:space="preserve"> </w:t>
+      </w:r>
+      <w:r>
         <w:rPr>
           <w:b/>
           <w:bCs/>
-          <w:sz w:val="28"/>
-          <w:szCs w:val="28"/>
-        </w:rPr>
-      </w:pPr>
-    </w:p>
-    <w:p>
-      <w:pPr>
-        <w:rPr>
-          <w:sz w:val="28"/>
-          <w:szCs w:val="28"/>
-        </w:rPr>
-      </w:pPr>
-      <w:r>
-        <w:rPr>
-          <w:sz w:val="28"/>
-          <w:szCs w:val="28"/>
-        </w:rPr>
-        <w:t xml:space="preserve">2. </w:t>
-      </w:r>
-      <w:r>
-        <w:rPr>
-          <w:sz w:val="28"/>
-          <w:szCs w:val="28"/>
-        </w:rPr>
-        <w:t>Vervollständigung</w:t>
-      </w:r>
-      <w:r>
-        <w:rPr>
-          <w:sz w:val="28"/>
-          <w:szCs w:val="28"/>
-        </w:rPr>
-        <w:t xml:space="preserve"> [P2]</w:t>
+          <w:color w:val="00FF00"/>
+          <w:sz w:val="28"/>
+          <w:szCs w:val="28"/>
+        </w:rPr>
+        <w:sym w:font="Symbol" w:char="F0D6"/>
       </w:r>
     </w:p>
     <w:p>
@@ -267,7 +184,21 @@
           <w:sz w:val="28"/>
           <w:szCs w:val="28"/>
         </w:rPr>
-        <w:t>Als Benutzer möchte ich bei der Eingabe Vorschläge bekommen, um nicht den ganzen Namen wissen zu müssen.</w:t>
+        <w:t xml:space="preserve">Als Benutzer möchte ich Abfahrt/Ziel-ort eingeben, um </w:t>
+      </w:r>
+      <w:r>
+        <w:rPr>
+          <w:sz w:val="28"/>
+          <w:szCs w:val="28"/>
+        </w:rPr>
+        <w:t>mir eine Busverbindung auszusuchen</w:t>
+      </w:r>
+      <w:r>
+        <w:rPr>
+          <w:sz w:val="28"/>
+          <w:szCs w:val="28"/>
+        </w:rPr>
+        <w:t>.</w:t>
       </w:r>
     </w:p>
     <w:p>
@@ -283,71 +214,26 @@
           <w:sz w:val="28"/>
           <w:szCs w:val="28"/>
         </w:rPr>
-        <w:t xml:space="preserve">AK: Während </w:t>
-      </w:r>
-      <w:r>
-        <w:rPr>
-          <w:sz w:val="28"/>
-          <w:szCs w:val="28"/>
-        </w:rPr>
-        <w:t>dem Eintippen</w:t>
-      </w:r>
-      <w:r>
-        <w:rPr>
-          <w:sz w:val="28"/>
-          <w:szCs w:val="28"/>
-        </w:rPr>
-        <w:t xml:space="preserve"> erscheinen </w:t>
-      </w:r>
-      <w:r>
-        <w:rPr>
-          <w:sz w:val="28"/>
-          <w:szCs w:val="28"/>
-        </w:rPr>
-        <w:t>such Vorschläge</w:t>
-      </w:r>
-    </w:p>
-    <w:p>
-      <w:pPr>
-        <w:tabs>
-          <w:tab w:val="left" w:pos="1134"/>
-        </w:tabs>
-        <w:ind w:left="1134"/>
-        <w:rPr>
-          <w:sz w:val="28"/>
-          <w:szCs w:val="28"/>
-        </w:rPr>
-      </w:pPr>
-      <w:r>
-        <w:rPr>
-          <w:sz w:val="28"/>
-          <w:szCs w:val="28"/>
-        </w:rPr>
-        <w:t xml:space="preserve">Wenn man </w:t>
-      </w:r>
-      <w:proofErr w:type="spellStart"/>
-      <w:r>
-        <w:rPr>
-          <w:sz w:val="28"/>
-          <w:szCs w:val="28"/>
-        </w:rPr>
-        <w:t>zb</w:t>
-      </w:r>
-      <w:proofErr w:type="spellEnd"/>
-      <w:r>
-        <w:rPr>
-          <w:sz w:val="28"/>
-          <w:szCs w:val="28"/>
-        </w:rPr>
-        <w:t>. Eine Stadt eintippt werden verschiedene Stationen vorgeschlagen</w:t>
-      </w:r>
-    </w:p>
-    <w:p>
-      <w:pPr>
-        <w:tabs>
-          <w:tab w:val="left" w:pos="1134"/>
-        </w:tabs>
-        <w:ind w:left="1134"/>
+        <w:t xml:space="preserve">AK: </w:t>
+      </w:r>
+      <w:r>
+        <w:rPr>
+          <w:sz w:val="28"/>
+          <w:szCs w:val="28"/>
+        </w:rPr>
+        <w:t>Es gibt jeweils ein Suchfeld</w:t>
+      </w:r>
+      <w:r>
+        <w:rPr>
+          <w:sz w:val="28"/>
+          <w:szCs w:val="28"/>
+        </w:rPr>
+        <w:t xml:space="preserve"> (Start/Ziel)</w:t>
+      </w:r>
+    </w:p>
+    <w:p>
+      <w:pPr>
+        <w:ind w:left="708"/>
         <w:rPr>
           <w:sz w:val="28"/>
           <w:szCs w:val="28"/>
@@ -395,6 +281,26 @@
           <w:szCs w:val="28"/>
         </w:rPr>
         <w:t>]</w:t>
+      </w:r>
+      <w:r>
+        <w:rPr>
+          <w:b/>
+          <w:bCs/>
+          <w:color w:val="00FF00"/>
+          <w:sz w:val="28"/>
+          <w:szCs w:val="28"/>
+        </w:rPr>
+        <w:t xml:space="preserve"> </w:t>
+      </w:r>
+      <w:r>
+        <w:rPr>
+          <w:b/>
+          <w:bCs/>
+          <w:color w:val="00FF00"/>
+          <w:sz w:val="28"/>
+          <w:szCs w:val="28"/>
+        </w:rPr>
+        <w:sym w:font="Symbol" w:char="F0D6"/>
       </w:r>
     </w:p>
     <w:p>
@@ -571,53 +477,16 @@
     </w:p>
     <w:p>
       <w:pPr>
-        <w:tabs>
-          <w:tab w:val="left" w:pos="709"/>
-          <w:tab w:val="left" w:pos="1134"/>
-        </w:tabs>
-        <w:rPr>
-          <w:sz w:val="28"/>
-          <w:szCs w:val="28"/>
-        </w:rPr>
-      </w:pPr>
-    </w:p>
-    <w:p>
-      <w:pPr>
-        <w:tabs>
-          <w:tab w:val="left" w:pos="709"/>
-          <w:tab w:val="left" w:pos="1134"/>
-        </w:tabs>
-        <w:rPr>
-          <w:sz w:val="28"/>
-          <w:szCs w:val="28"/>
-        </w:rPr>
-      </w:pPr>
-    </w:p>
-    <w:p>
-      <w:pPr>
-        <w:tabs>
-          <w:tab w:val="left" w:pos="709"/>
-          <w:tab w:val="left" w:pos="1134"/>
-        </w:tabs>
-        <w:rPr>
-          <w:sz w:val="28"/>
-          <w:szCs w:val="28"/>
-        </w:rPr>
-      </w:pPr>
-    </w:p>
-    <w:p>
-      <w:pPr>
-        <w:rPr>
-          <w:sz w:val="28"/>
-          <w:szCs w:val="28"/>
-        </w:rPr>
-      </w:pPr>
-      <w:r>
-        <w:rPr>
-          <w:sz w:val="28"/>
-          <w:szCs w:val="28"/>
-        </w:rPr>
-        <w:lastRenderedPageBreak/>
+        <w:rPr>
+          <w:sz w:val="28"/>
+          <w:szCs w:val="28"/>
+        </w:rPr>
+      </w:pPr>
+      <w:r>
+        <w:rPr>
+          <w:sz w:val="28"/>
+          <w:szCs w:val="28"/>
+        </w:rPr>
         <w:t xml:space="preserve">4. </w:t>
       </w:r>
       <w:r>
@@ -647,6 +516,33 @@
           <w:szCs w:val="28"/>
         </w:rPr>
         <w:t>]</w:t>
+      </w:r>
+      <w:r>
+        <w:rPr>
+          <w:sz w:val="28"/>
+          <w:szCs w:val="28"/>
+        </w:rPr>
+        <w:t xml:space="preserve"> </w:t>
+      </w:r>
+      <w:r>
+        <w:rPr>
+          <w:b/>
+          <w:bCs/>
+          <w:color w:val="00FF00"/>
+          <w:sz w:val="28"/>
+          <w:szCs w:val="28"/>
+        </w:rPr>
+        <w:t xml:space="preserve"> </w:t>
+      </w:r>
+      <w:r>
+        <w:rPr>
+          <w:b/>
+          <w:bCs/>
+          <w:color w:val="00FF00"/>
+          <w:sz w:val="28"/>
+          <w:szCs w:val="28"/>
+        </w:rPr>
+        <w:sym w:font="Symbol" w:char="F0D6"/>
       </w:r>
     </w:p>
     <w:p>
@@ -718,42 +614,21 @@
           <w:sz w:val="28"/>
           <w:szCs w:val="28"/>
         </w:rPr>
-        <w:t xml:space="preserve">Alle ausgehende Busse werden angezeigt </w:t>
-      </w:r>
-    </w:p>
-    <w:p>
-      <w:pPr>
-        <w:tabs>
-          <w:tab w:val="left" w:pos="1134"/>
-        </w:tabs>
-        <w:ind w:left="708"/>
-        <w:rPr>
-          <w:sz w:val="28"/>
-          <w:szCs w:val="28"/>
-        </w:rPr>
-      </w:pPr>
-      <w:r>
-        <w:rPr>
-          <w:sz w:val="28"/>
-          <w:szCs w:val="28"/>
-        </w:rPr>
-        <w:tab/>
-        <w:t xml:space="preserve">Es gibt die Möglichkeit </w:t>
-      </w:r>
-      <w:r>
-        <w:rPr>
-          <w:sz w:val="28"/>
-          <w:szCs w:val="28"/>
-        </w:rPr>
-        <w:t xml:space="preserve">ein Bus auszuwählen und die Uhrzeiten </w:t>
-      </w:r>
-      <w:r>
-        <w:rPr>
-          <w:sz w:val="28"/>
-          <w:szCs w:val="28"/>
-        </w:rPr>
-        <w:tab/>
-        <w:t>abzurufen</w:t>
+        <w:t>Alle ausgehende</w:t>
+      </w:r>
+      <w:r>
+        <w:rPr>
+          <w:sz w:val="28"/>
+          <w:szCs w:val="28"/>
+        </w:rPr>
+        <w:t>n</w:t>
+      </w:r>
+      <w:r>
+        <w:rPr>
+          <w:sz w:val="28"/>
+          <w:szCs w:val="28"/>
+        </w:rPr>
+        <w:t xml:space="preserve"> Busse werden angezeigt</w:t>
       </w:r>
     </w:p>
     <w:p>
@@ -812,6 +687,7 @@
           <w:sz w:val="28"/>
           <w:szCs w:val="28"/>
         </w:rPr>
+        <w:lastRenderedPageBreak/>
         <w:drawing>
           <wp:inline distT="0" distB="0" distL="0" distR="0" wp14:anchorId="5B4C64E1" wp14:editId="50CBF39D">
             <wp:extent cx="2179096" cy="4486940"/>
@@ -858,6 +734,102 @@
     </w:p>
     <w:p>
       <w:pPr>
+        <w:rPr>
+          <w:sz w:val="28"/>
+          <w:szCs w:val="28"/>
+        </w:rPr>
+      </w:pPr>
+      <w:r>
+        <w:rPr>
+          <w:sz w:val="28"/>
+          <w:szCs w:val="28"/>
+        </w:rPr>
+        <w:t>2. Vervollständigung [P2]</w:t>
+      </w:r>
+      <w:r>
+        <w:rPr>
+          <w:sz w:val="28"/>
+          <w:szCs w:val="28"/>
+        </w:rPr>
+        <w:t xml:space="preserve"> </w:t>
+      </w:r>
+      <w:r>
+        <w:rPr>
+          <w:b/>
+          <w:bCs/>
+          <w:color w:val="00FF00"/>
+          <w:sz w:val="28"/>
+          <w:szCs w:val="28"/>
+        </w:rPr>
+        <w:sym w:font="Symbol" w:char="F0D6"/>
+      </w:r>
+    </w:p>
+    <w:p>
+      <w:pPr>
+        <w:ind w:left="708"/>
+        <w:rPr>
+          <w:sz w:val="28"/>
+          <w:szCs w:val="28"/>
+        </w:rPr>
+      </w:pPr>
+      <w:r>
+        <w:rPr>
+          <w:sz w:val="28"/>
+          <w:szCs w:val="28"/>
+        </w:rPr>
+        <w:t>Als Benutzer möchte ich bei der Eingabe Vorschläge bekommen, um nicht den ganzen Namen wissen zu müssen.</w:t>
+      </w:r>
+    </w:p>
+    <w:p>
+      <w:pPr>
+        <w:ind w:left="708"/>
+        <w:rPr>
+          <w:sz w:val="28"/>
+          <w:szCs w:val="28"/>
+        </w:rPr>
+      </w:pPr>
+      <w:r>
+        <w:rPr>
+          <w:sz w:val="28"/>
+          <w:szCs w:val="28"/>
+        </w:rPr>
+        <w:t>AK: Während dem Eintippen erscheinen such Vorschläge</w:t>
+      </w:r>
+    </w:p>
+    <w:p>
+      <w:pPr>
+        <w:tabs>
+          <w:tab w:val="left" w:pos="1134"/>
+        </w:tabs>
+        <w:ind w:left="1134"/>
+        <w:rPr>
+          <w:sz w:val="28"/>
+          <w:szCs w:val="28"/>
+        </w:rPr>
+      </w:pPr>
+      <w:r>
+        <w:rPr>
+          <w:sz w:val="28"/>
+          <w:szCs w:val="28"/>
+        </w:rPr>
+        <w:t>Wenn man zb. Eine Stadt eintippt werden verschiedene Stationen vorgeschlagen</w:t>
+      </w:r>
+    </w:p>
+    <w:p>
+      <w:pPr>
+        <w:tabs>
+          <w:tab w:val="left" w:pos="709"/>
+        </w:tabs>
+        <w:ind w:left="708"/>
+        <w:rPr>
+          <w:sz w:val="28"/>
+          <w:szCs w:val="28"/>
+          <w:u w:val="single"/>
+        </w:rPr>
+      </w:pPr>
+    </w:p>
+    <w:p>
+      <w:pPr>
         <w:tabs>
           <w:tab w:val="left" w:pos="1134"/>
         </w:tabs>
@@ -1078,6 +1050,7 @@
           <w:sz w:val="28"/>
           <w:szCs w:val="28"/>
         </w:rPr>
+        <w:lastRenderedPageBreak/>
         <w:t>6</w:t>
       </w:r>
       <w:r>

</xml_diff>